<commit_message>
correct the macOS/Linux instructions for ssh -i
</commit_message>
<xml_diff>
--- a/obtig-ssh-key-instructions.docx
+++ b/obtig-ssh-key-instructions.docx
@@ -297,16 +297,205 @@
         </w:numPr>
       </w:pPr>
       <w:r>
-        <w:t xml:space="preserve">Verify that you can log in without a password using </w:t>
-      </w:r>
+        <w:t>Verify that you can log in without a password using</w:t>
+      </w:r>
+      <w:r>
+        <w:t xml:space="preserve"> either:</w:t>
+      </w:r>
+    </w:p>
+    <w:p>
+      <w:pPr>
+        <w:pStyle w:val="ListParagraph"/>
+        <w:numPr>
+          <w:ilvl w:val="1"/>
+          <w:numId w:val="4"/>
+        </w:numPr>
+        <w:rPr>
+          <w:b/>
+          <w:bCs/>
+        </w:rPr>
+      </w:pPr>
+      <w:r>
+        <w:rPr>
+          <w:rFonts w:cs="Consolas"/>
+          <w:b/>
+          <w:bCs/>
+        </w:rPr>
+        <w:t xml:space="preserve">(if you had a key listed from </w:t>
+      </w:r>
+      <w:r>
+        <w:rPr>
+          <w:rFonts w:ascii="Consolas" w:hAnsi="Consolas" w:cs="Consolas"/>
+          <w:b/>
+          <w:bCs/>
+        </w:rPr>
+        <w:t>ssh-add -l</w:t>
+      </w:r>
+      <w:r>
+        <w:rPr>
+          <w:rFonts w:cs="Consolas"/>
+          <w:b/>
+          <w:bCs/>
+        </w:rPr>
+        <w:t>)</w:t>
+      </w:r>
+    </w:p>
+    <w:p>
+      <w:pPr>
+        <w:pStyle w:val="ListParagraph"/>
+        <w:ind w:left="1800"/>
+        <w:rPr>
+          <w:rFonts w:ascii="Consolas" w:hAnsi="Consolas" w:cs="Consolas"/>
+        </w:rPr>
+      </w:pPr>
       <w:r>
         <w:rPr>
           <w:rFonts w:ascii="Consolas" w:hAnsi="Consolas" w:cs="Consolas"/>
         </w:rPr>
         <w:t>ssh USER@SMS_PUBLIC_IP</w:t>
       </w:r>
-      <w:r>
-        <w:t xml:space="preserve"> for each username to which you uploaded your key.</w:t>
+    </w:p>
+    <w:p>
+      <w:pPr>
+        <w:pStyle w:val="ListParagraph"/>
+        <w:ind w:left="1800"/>
+        <w:rPr>
+          <w:rFonts w:ascii="Consolas" w:hAnsi="Consolas" w:cs="Consolas"/>
+        </w:rPr>
+      </w:pPr>
+    </w:p>
+    <w:p>
+      <w:pPr>
+        <w:pStyle w:val="ListParagraph"/>
+        <w:ind w:left="1800"/>
+        <w:rPr>
+          <w:rFonts w:cs="Consolas"/>
+        </w:rPr>
+      </w:pPr>
+      <w:r>
+        <w:rPr>
+          <w:rFonts w:cs="Consolas"/>
+        </w:rPr>
+        <w:t>or</w:t>
+      </w:r>
+    </w:p>
+    <w:p>
+      <w:pPr>
+        <w:pStyle w:val="ListParagraph"/>
+        <w:ind w:left="1800"/>
+        <w:rPr>
+          <w:rFonts w:ascii="Consolas" w:hAnsi="Consolas" w:cs="Consolas"/>
+        </w:rPr>
+      </w:pPr>
+    </w:p>
+    <w:p>
+      <w:pPr>
+        <w:pStyle w:val="ListParagraph"/>
+        <w:numPr>
+          <w:ilvl w:val="1"/>
+          <w:numId w:val="4"/>
+        </w:numPr>
+        <w:rPr>
+          <w:rFonts w:ascii="Consolas" w:hAnsi="Consolas" w:cs="Consolas"/>
+          <w:b/>
+          <w:bCs/>
+        </w:rPr>
+      </w:pPr>
+      <w:r>
+        <w:rPr>
+          <w:b/>
+          <w:bCs/>
+        </w:rPr>
+        <w:t xml:space="preserve">(if you had to create an </w:t>
+      </w:r>
+      <w:proofErr w:type="spellStart"/>
+      <w:r>
+        <w:rPr>
+          <w:rFonts w:ascii="Consolas" w:hAnsi="Consolas" w:cs="Consolas"/>
+          <w:b/>
+          <w:bCs/>
+        </w:rPr>
+        <w:t>id_obtig</w:t>
+      </w:r>
+      <w:proofErr w:type="spellEnd"/>
+      <w:r>
+        <w:rPr>
+          <w:b/>
+          <w:bCs/>
+        </w:rPr>
+        <w:t xml:space="preserve"> key)</w:t>
+      </w:r>
+    </w:p>
+    <w:p>
+      <w:pPr>
+        <w:pStyle w:val="ListParagraph"/>
+        <w:ind w:left="1800"/>
+        <w:rPr>
+          <w:rFonts w:ascii="Consolas" w:hAnsi="Consolas" w:cs="Consolas"/>
+          <w:b/>
+          <w:bCs/>
+        </w:rPr>
+      </w:pPr>
+      <w:r>
+        <w:rPr>
+          <w:rFonts w:ascii="Consolas" w:hAnsi="Consolas" w:cs="Consolas"/>
+        </w:rPr>
+        <w:t xml:space="preserve">ssh </w:t>
+      </w:r>
+      <w:r>
+        <w:rPr>
+          <w:rFonts w:ascii="Consolas" w:hAnsi="Consolas" w:cs="Consolas"/>
+        </w:rPr>
+        <w:t>-</w:t>
+      </w:r>
+      <w:proofErr w:type="spellStart"/>
+      <w:r>
+        <w:rPr>
+          <w:rFonts w:ascii="Consolas" w:hAnsi="Consolas" w:cs="Consolas"/>
+        </w:rPr>
+        <w:t>i</w:t>
+      </w:r>
+      <w:proofErr w:type="spellEnd"/>
+      <w:r>
+        <w:rPr>
+          <w:rFonts w:ascii="Consolas" w:hAnsi="Consolas" w:cs="Consolas"/>
+        </w:rPr>
+        <w:t xml:space="preserve"> ~/.ssh/</w:t>
+      </w:r>
+      <w:proofErr w:type="spellStart"/>
+      <w:r>
+        <w:rPr>
+          <w:rFonts w:ascii="Consolas" w:hAnsi="Consolas" w:cs="Consolas"/>
+        </w:rPr>
+        <w:t>id_obtig</w:t>
+      </w:r>
+      <w:proofErr w:type="spellEnd"/>
+      <w:r>
+        <w:rPr>
+          <w:rFonts w:ascii="Consolas" w:hAnsi="Consolas" w:cs="Consolas"/>
+        </w:rPr>
+        <w:t xml:space="preserve"> </w:t>
+      </w:r>
+      <w:r>
+        <w:rPr>
+          <w:rFonts w:ascii="Consolas" w:hAnsi="Consolas" w:cs="Consolas"/>
+        </w:rPr>
+        <w:t>USER@SMS_PUBLIC_IP</w:t>
+      </w:r>
+    </w:p>
+    <w:p>
+      <w:pPr>
+        <w:pStyle w:val="ListParagraph"/>
+        <w:ind w:left="1800"/>
+      </w:pPr>
+    </w:p>
+    <w:p>
+      <w:pPr>
+        <w:pStyle w:val="ListParagraph"/>
+        <w:ind w:left="1800"/>
+      </w:pPr>
+      <w:r>
+        <w:t>for each username to which you uploaded your key.</w:t>
       </w:r>
     </w:p>
     <w:p>
@@ -1237,7 +1426,7 @@
         <w:ind w:left="1440" w:hanging="360"/>
       </w:pPr>
     </w:lvl>
-    <w:lvl w:ilvl="2" w:tplc="0409001B" w:tentative="1">
+    <w:lvl w:ilvl="2" w:tplc="0409001B">
       <w:start w:val="1"/>
       <w:numFmt w:val="lowerRoman"/>
       <w:lvlText w:val="%3."/>
@@ -1431,7 +1620,7 @@
         <w:rFonts w:ascii="Aptos" w:eastAsiaTheme="minorHAnsi" w:hAnsi="Aptos" w:cstheme="minorBidi" w:hint="default"/>
       </w:rPr>
     </w:lvl>
-    <w:lvl w:ilvl="1" w:tplc="04090003" w:tentative="1">
+    <w:lvl w:ilvl="1" w:tplc="04090003">
       <w:start w:val="1"/>
       <w:numFmt w:val="bullet"/>
       <w:lvlText w:val="o"/>
@@ -1443,7 +1632,7 @@
         <w:rFonts w:ascii="Courier New" w:hAnsi="Courier New" w:hint="default"/>
       </w:rPr>
     </w:lvl>
-    <w:lvl w:ilvl="2" w:tplc="04090005" w:tentative="1">
+    <w:lvl w:ilvl="2" w:tplc="04090005">
       <w:start w:val="1"/>
       <w:numFmt w:val="bullet"/>
       <w:lvlText w:val=""/>
@@ -2148,7 +2337,6 @@
   <w:style w:type="character" w:default="1" w:styleId="DefaultParagraphFont">
     <w:name w:val="Default Paragraph Font"/>
     <w:uiPriority w:val="1"/>
-    <w:semiHidden/>
     <w:unhideWhenUsed/>
   </w:style>
   <w:style w:type="table" w:default="1" w:styleId="TableNormal">

</xml_diff>

<commit_message>
fix windows instructions for ssh keys
</commit_message>
<xml_diff>
--- a/obtig-ssh-key-instructions.docx
+++ b/obtig-ssh-key-instructions.docx
@@ -358,16 +358,7 @@
     <w:p>
       <w:pPr>
         <w:pStyle w:val="ListParagraph"/>
-        <w:ind w:left="1800"/>
-        <w:rPr>
-          <w:rFonts w:ascii="Consolas" w:hAnsi="Consolas" w:cs="Consolas"/>
-        </w:rPr>
-      </w:pPr>
-    </w:p>
-    <w:p>
-      <w:pPr>
-        <w:pStyle w:val="ListParagraph"/>
-        <w:ind w:left="1800"/>
+        <w:ind w:left="1440"/>
         <w:rPr>
           <w:rFonts w:cs="Consolas"/>
         </w:rPr>
@@ -378,15 +369,6 @@
         </w:rPr>
         <w:t>or</w:t>
       </w:r>
-    </w:p>
-    <w:p>
-      <w:pPr>
-        <w:pStyle w:val="ListParagraph"/>
-        <w:ind w:left="1800"/>
-        <w:rPr>
-          <w:rFonts w:ascii="Consolas" w:hAnsi="Consolas" w:cs="Consolas"/>
-        </w:rPr>
-      </w:pPr>
     </w:p>
     <w:p>
       <w:pPr>
@@ -571,7 +553,13 @@
         </w:numPr>
       </w:pPr>
       <w:r>
-        <w:t xml:space="preserve">Go to step 1a and 1b, using </w:t>
+        <w:t>Go to step</w:t>
+      </w:r>
+      <w:r>
+        <w:t>s</w:t>
+      </w:r>
+      <w:r>
+        <w:t xml:space="preserve"> 1a and 1b, using </w:t>
       </w:r>
       <w:r>
         <w:rPr>
@@ -667,110 +655,56 @@
         <w:rPr>
           <w:rFonts w:ascii="Consolas" w:hAnsi="Consolas" w:cs="Consolas"/>
         </w:rPr>
-        <w:t xml:space="preserve"> ~/.ssh/id*</w:t>
-      </w:r>
-    </w:p>
-    <w:p>
-      <w:pPr>
-        <w:pStyle w:val="ListParagraph"/>
-        <w:rPr>
-          <w:rFonts w:cs="Consolas"/>
-        </w:rPr>
-      </w:pPr>
-    </w:p>
-    <w:p>
-      <w:pPr>
-        <w:pStyle w:val="ListParagraph"/>
-        <w:rPr>
-          <w:rFonts w:cs="Consolas"/>
-        </w:rPr>
-      </w:pPr>
-      <w:r>
-        <w:rPr>
-          <w:rFonts w:cs="Consolas"/>
-        </w:rPr>
-        <w:t>It should return something like</w:t>
-      </w:r>
-    </w:p>
-    <w:p>
-      <w:pPr>
-        <w:pStyle w:val="ListParagraph"/>
-        <w:rPr>
-          <w:rFonts w:cs="Consolas"/>
-        </w:rPr>
-      </w:pPr>
-    </w:p>
-    <w:p>
-      <w:pPr>
-        <w:pStyle w:val="ListParagraph"/>
-        <w:rPr>
-          <w:rFonts w:ascii="Consolas" w:hAnsi="Consolas" w:cs="Consolas"/>
-        </w:rPr>
-      </w:pPr>
-      <w:r>
-        <w:rPr>
-          <w:rFonts w:ascii="Consolas" w:hAnsi="Consolas" w:cs="Consolas"/>
-        </w:rPr>
-        <w:t xml:space="preserve">    Directory: C:\Users\mwr\.ssh</w:t>
-      </w:r>
-    </w:p>
-    <w:p>
-      <w:pPr>
-        <w:pStyle w:val="ListParagraph"/>
-        <w:rPr>
-          <w:rFonts w:ascii="Consolas" w:hAnsi="Consolas" w:cs="Consolas"/>
-        </w:rPr>
-      </w:pPr>
-    </w:p>
-    <w:p>
-      <w:pPr>
-        <w:pStyle w:val="ListParagraph"/>
-        <w:rPr>
-          <w:rFonts w:ascii="Consolas" w:hAnsi="Consolas" w:cs="Consolas"/>
-        </w:rPr>
-      </w:pPr>
-    </w:p>
-    <w:p>
-      <w:pPr>
-        <w:pStyle w:val="ListParagraph"/>
-        <w:rPr>
-          <w:rFonts w:ascii="Consolas" w:hAnsi="Consolas" w:cs="Consolas"/>
-        </w:rPr>
-      </w:pPr>
-      <w:r>
-        <w:rPr>
-          <w:rFonts w:ascii="Consolas" w:hAnsi="Consolas" w:cs="Consolas"/>
-        </w:rPr>
-        <w:t xml:space="preserve">Mode                 </w:t>
-      </w:r>
-      <w:proofErr w:type="spellStart"/>
-      <w:r>
-        <w:rPr>
-          <w:rFonts w:ascii="Consolas" w:hAnsi="Consolas" w:cs="Consolas"/>
-        </w:rPr>
-        <w:t>LastWriteTime</w:t>
-      </w:r>
-      <w:proofErr w:type="spellEnd"/>
-      <w:r>
-        <w:rPr>
-          <w:rFonts w:ascii="Consolas" w:hAnsi="Consolas" w:cs="Consolas"/>
-        </w:rPr>
-        <w:t xml:space="preserve">         Length Name</w:t>
-      </w:r>
-    </w:p>
-    <w:p>
-      <w:pPr>
-        <w:pStyle w:val="ListParagraph"/>
-        <w:rPr>
-          <w:rFonts w:ascii="Consolas" w:hAnsi="Consolas" w:cs="Consolas"/>
-        </w:rPr>
-      </w:pPr>
-      <w:r>
-        <w:rPr>
-          <w:rFonts w:ascii="Consolas" w:hAnsi="Consolas" w:cs="Consolas"/>
-        </w:rPr>
-        <w:t>----                 -------------         ------ ----</w:t>
-      </w:r>
+        <w:t xml:space="preserve"> </w:t>
+      </w:r>
+      <w:r>
+        <w:rPr>
+          <w:rFonts w:ascii="Consolas" w:hAnsi="Consolas" w:cs="Consolas"/>
+        </w:rPr>
+        <w:t>$HOME</w:t>
+      </w:r>
+      <w:r>
+        <w:rPr>
+          <w:rFonts w:ascii="Consolas" w:hAnsi="Consolas" w:cs="Consolas"/>
+        </w:rPr>
+        <w:t>/.ssh/id*</w:t>
+      </w:r>
+    </w:p>
+    <w:p>
+      <w:pPr>
+        <w:pStyle w:val="ListParagraph"/>
+        <w:rPr>
+          <w:rFonts w:cs="Consolas"/>
+        </w:rPr>
+      </w:pPr>
+    </w:p>
+    <w:p>
+      <w:pPr>
+        <w:pStyle w:val="ListParagraph"/>
+        <w:rPr>
+          <w:rFonts w:cs="Consolas"/>
+        </w:rPr>
+      </w:pPr>
+      <w:r>
+        <w:rPr>
+          <w:rFonts w:cs="Consolas"/>
+        </w:rPr>
+        <w:t>The last few lines</w:t>
+      </w:r>
+      <w:r>
+        <w:rPr>
+          <w:rFonts w:cs="Consolas"/>
+        </w:rPr>
+        <w:t xml:space="preserve"> should return something like</w:t>
+      </w:r>
+    </w:p>
+    <w:p>
+      <w:pPr>
+        <w:pStyle w:val="ListParagraph"/>
+        <w:rPr>
+          <w:rFonts w:ascii="Consolas" w:hAnsi="Consolas" w:cs="Consolas"/>
+        </w:rPr>
+      </w:pPr>
     </w:p>
     <w:p>
       <w:pPr>
@@ -884,7 +818,19 @@
         <w:rPr>
           <w:rFonts w:ascii="Consolas" w:hAnsi="Consolas" w:cs="Consolas"/>
         </w:rPr>
-        <w:t>% cat ~/.ssh/IDENTITY.pub</w:t>
+        <w:t xml:space="preserve">% cat </w:t>
+      </w:r>
+      <w:r>
+        <w:rPr>
+          <w:rFonts w:ascii="Consolas" w:hAnsi="Consolas" w:cs="Consolas"/>
+        </w:rPr>
+        <w:t>$HOME</w:t>
+      </w:r>
+      <w:r>
+        <w:rPr>
+          <w:rFonts w:ascii="Consolas" w:hAnsi="Consolas" w:cs="Consolas"/>
+        </w:rPr>
+        <w:t>/.ssh/IDENTITY.pub</w:t>
       </w:r>
       <w:r>
         <w:rPr>
@@ -1049,24 +995,188 @@
         </w:numPr>
       </w:pPr>
       <w:r>
-        <w:t xml:space="preserve">Verify that you can log in without a password using </w:t>
-      </w:r>
+        <w:t xml:space="preserve">Verify that you can log in without a password </w:t>
+      </w:r>
+      <w:r>
+        <w:t>using either:</w:t>
+      </w:r>
+    </w:p>
+    <w:p>
+      <w:pPr>
+        <w:pStyle w:val="ListParagraph"/>
+        <w:numPr>
+          <w:ilvl w:val="1"/>
+          <w:numId w:val="4"/>
+        </w:numPr>
+        <w:rPr>
+          <w:b/>
+          <w:bCs/>
+        </w:rPr>
+      </w:pPr>
+      <w:r>
+        <w:rPr>
+          <w:rFonts w:cs="Consolas"/>
+          <w:b/>
+          <w:bCs/>
+        </w:rPr>
+        <w:t xml:space="preserve">(if you had a key listed from </w:t>
+      </w:r>
+      <w:r>
+        <w:rPr>
+          <w:rFonts w:ascii="Consolas" w:hAnsi="Consolas" w:cs="Consolas"/>
+          <w:b/>
+          <w:bCs/>
+        </w:rPr>
+        <w:t>ssh-add -l</w:t>
+      </w:r>
+      <w:r>
+        <w:rPr>
+          <w:rFonts w:cs="Consolas"/>
+          <w:b/>
+          <w:bCs/>
+        </w:rPr>
+        <w:t>)</w:t>
+      </w:r>
+    </w:p>
+    <w:p>
+      <w:pPr>
+        <w:pStyle w:val="ListParagraph"/>
+        <w:ind w:left="1800"/>
+        <w:rPr>
+          <w:rFonts w:ascii="Consolas" w:hAnsi="Consolas" w:cs="Consolas"/>
+        </w:rPr>
+      </w:pPr>
       <w:r>
         <w:rPr>
           <w:rFonts w:ascii="Consolas" w:hAnsi="Consolas" w:cs="Consolas"/>
         </w:rPr>
         <w:t>ssh USER@SMS_PUBLIC_IP</w:t>
       </w:r>
-      <w:r>
-        <w:t xml:space="preserve"> for each username to which you uploaded your key.</w:t>
-      </w:r>
-    </w:p>
-    <w:p>
-      <w:pPr>
-        <w:rPr>
-          <w:rFonts w:ascii="Consolas" w:hAnsi="Consolas" w:cs="Consolas"/>
-        </w:rPr>
-      </w:pPr>
+    </w:p>
+    <w:p>
+      <w:pPr>
+        <w:pStyle w:val="ListParagraph"/>
+        <w:ind w:left="1440"/>
+        <w:rPr>
+          <w:rFonts w:ascii="Consolas" w:hAnsi="Consolas" w:cs="Consolas"/>
+        </w:rPr>
+      </w:pPr>
+      <w:r>
+        <w:rPr>
+          <w:rFonts w:cs="Consolas"/>
+        </w:rPr>
+        <w:t>or</w:t>
+      </w:r>
+    </w:p>
+    <w:p>
+      <w:pPr>
+        <w:pStyle w:val="ListParagraph"/>
+        <w:numPr>
+          <w:ilvl w:val="1"/>
+          <w:numId w:val="4"/>
+        </w:numPr>
+        <w:rPr>
+          <w:rFonts w:ascii="Consolas" w:hAnsi="Consolas" w:cs="Consolas"/>
+          <w:b/>
+          <w:bCs/>
+        </w:rPr>
+      </w:pPr>
+      <w:r>
+        <w:rPr>
+          <w:b/>
+          <w:bCs/>
+        </w:rPr>
+        <w:t xml:space="preserve">(if you had to create an </w:t>
+      </w:r>
+      <w:proofErr w:type="spellStart"/>
+      <w:r>
+        <w:rPr>
+          <w:rFonts w:ascii="Consolas" w:hAnsi="Consolas" w:cs="Consolas"/>
+          <w:b/>
+          <w:bCs/>
+        </w:rPr>
+        <w:t>id_obtig</w:t>
+      </w:r>
+      <w:proofErr w:type="spellEnd"/>
+      <w:r>
+        <w:rPr>
+          <w:b/>
+          <w:bCs/>
+        </w:rPr>
+        <w:t xml:space="preserve"> key)</w:t>
+      </w:r>
+    </w:p>
+    <w:p>
+      <w:pPr>
+        <w:pStyle w:val="ListParagraph"/>
+        <w:ind w:left="1800"/>
+        <w:rPr>
+          <w:rFonts w:ascii="Consolas" w:hAnsi="Consolas" w:cs="Consolas"/>
+          <w:b/>
+          <w:bCs/>
+        </w:rPr>
+      </w:pPr>
+      <w:r>
+        <w:rPr>
+          <w:rFonts w:ascii="Consolas" w:hAnsi="Consolas" w:cs="Consolas"/>
+        </w:rPr>
+        <w:t xml:space="preserve">ssh </w:t>
+      </w:r>
+      <w:r>
+        <w:rPr>
+          <w:rFonts w:ascii="Consolas" w:hAnsi="Consolas" w:cs="Consolas"/>
+        </w:rPr>
+        <w:t>-</w:t>
+      </w:r>
+      <w:proofErr w:type="spellStart"/>
+      <w:r>
+        <w:rPr>
+          <w:rFonts w:ascii="Consolas" w:hAnsi="Consolas" w:cs="Consolas"/>
+        </w:rPr>
+        <w:t>i</w:t>
+      </w:r>
+      <w:proofErr w:type="spellEnd"/>
+      <w:r>
+        <w:rPr>
+          <w:rFonts w:ascii="Consolas" w:hAnsi="Consolas" w:cs="Consolas"/>
+        </w:rPr>
+        <w:t xml:space="preserve"> ~/.ssh/</w:t>
+      </w:r>
+      <w:proofErr w:type="spellStart"/>
+      <w:r>
+        <w:rPr>
+          <w:rFonts w:ascii="Consolas" w:hAnsi="Consolas" w:cs="Consolas"/>
+        </w:rPr>
+        <w:t>id_obtig</w:t>
+      </w:r>
+      <w:proofErr w:type="spellEnd"/>
+      <w:r>
+        <w:rPr>
+          <w:rFonts w:ascii="Consolas" w:hAnsi="Consolas" w:cs="Consolas"/>
+        </w:rPr>
+        <w:t xml:space="preserve"> </w:t>
+      </w:r>
+      <w:r>
+        <w:rPr>
+          <w:rFonts w:ascii="Consolas" w:hAnsi="Consolas" w:cs="Consolas"/>
+        </w:rPr>
+        <w:t>USER@SMS_PUBLIC_IP</w:t>
+      </w:r>
+    </w:p>
+    <w:p>
+      <w:pPr>
+        <w:pStyle w:val="ListParagraph"/>
+        <w:ind w:left="1800"/>
+      </w:pPr>
+    </w:p>
+    <w:p>
+      <w:pPr>
+        <w:pStyle w:val="ListParagraph"/>
+        <w:ind w:left="1800"/>
+      </w:pPr>
+      <w:r>
+        <w:t>for each username to which you uploaded your key.</w:t>
+      </w:r>
     </w:p>
     <w:p>
       <w:pPr>
@@ -1114,7 +1224,13 @@
         <w:rPr>
           <w:rFonts w:cs="Consolas"/>
         </w:rPr>
-        <w:t>Create a key with an empty passphrase with:</w:t>
+        <w:t>Create a key with an empty passphrase with</w:t>
+      </w:r>
+      <w:r>
+        <w:rPr>
+          <w:rFonts w:cs="Consolas"/>
+        </w:rPr>
+        <w:t xml:space="preserve"> </w:t>
       </w:r>
     </w:p>
     <w:p>
@@ -1138,8 +1254,16 @@
         <w:rPr>
           <w:rFonts w:ascii="Consolas" w:hAnsi="Consolas" w:cs="Consolas"/>
         </w:rPr>
-        <w:t>ssh-keygen -t ed25519</w:t>
-      </w:r>
+        <w:t>ssh-keygen -t ed25519 -f $HOME/.ssh/</w:t>
+      </w:r>
+      <w:proofErr w:type="spellStart"/>
+      <w:r>
+        <w:rPr>
+          <w:rFonts w:ascii="Consolas" w:hAnsi="Consolas" w:cs="Consolas"/>
+        </w:rPr>
+        <w:t>id_obtig</w:t>
+      </w:r>
+      <w:proofErr w:type="spellEnd"/>
     </w:p>
     <w:p>
       <w:pPr>
@@ -1186,13 +1310,37 @@
         <w:rPr>
           <w:rFonts w:cs="Consolas"/>
         </w:rPr>
-        <w:t xml:space="preserve">Go to step 1a and 1b, using </w:t>
-      </w:r>
-      <w:r>
-        <w:rPr>
-          <w:rFonts w:ascii="Consolas" w:hAnsi="Consolas" w:cs="Consolas"/>
-        </w:rPr>
-        <w:t>~/.ssh/id_ed25519</w:t>
+        <w:t>Go to step</w:t>
+      </w:r>
+      <w:r>
+        <w:rPr>
+          <w:rFonts w:cs="Consolas"/>
+        </w:rPr>
+        <w:t>s</w:t>
+      </w:r>
+      <w:r>
+        <w:rPr>
+          <w:rFonts w:cs="Consolas"/>
+        </w:rPr>
+        <w:t xml:space="preserve"> 1a and 1b, using </w:t>
+      </w:r>
+      <w:r>
+        <w:rPr>
+          <w:rFonts w:ascii="Consolas" w:hAnsi="Consolas" w:cs="Consolas"/>
+        </w:rPr>
+        <w:t>$HOME</w:t>
+      </w:r>
+      <w:r>
+        <w:rPr>
+          <w:rFonts w:ascii="Consolas" w:hAnsi="Consolas" w:cs="Consolas"/>
+        </w:rPr>
+        <w:t>/.ssh/id_</w:t>
+      </w:r>
+      <w:r>
+        <w:rPr>
+          <w:rFonts w:ascii="Consolas" w:hAnsi="Consolas" w:cs="Consolas"/>
+        </w:rPr>
+        <w:t>obtig</w:t>
       </w:r>
       <w:r>
         <w:rPr>
@@ -1213,7 +1361,6 @@
         <w:t>.</w:t>
       </w:r>
     </w:p>
-    <w:p/>
     <w:sectPr>
       <w:pgSz w:w="12240" w:h="15840"/>
       <w:pgMar w:top="1440" w:right="1440" w:bottom="1440" w:left="1440" w:header="720" w:footer="720" w:gutter="0"/>
@@ -2337,6 +2484,7 @@
   <w:style w:type="character" w:default="1" w:styleId="DefaultParagraphFont">
     <w:name w:val="Default Paragraph Font"/>
     <w:uiPriority w:val="1"/>
+    <w:semiHidden/>
     <w:unhideWhenUsed/>
   </w:style>
   <w:style w:type="table" w:default="1" w:styleId="TableNormal">

</xml_diff>